<commit_message>
Added Image, fixed some code in order for the app to run
</commit_message>
<xml_diff>
--- a/fortuneImage.docx
+++ b/fortuneImage.docx
@@ -11,7 +11,7 @@
         <mc:AlternateContent>
           <mc:Choice Requires="wps">
             <w:drawing>
-              <wp:anchor distT="0" distB="0" distL="114300" distR="114300" simplePos="0" relativeHeight="251657214" behindDoc="0" locked="0" layoutInCell="1" allowOverlap="1" wp14:anchorId="22DED511" wp14:editId="59A0A48C">
+              <wp:anchor distT="0" distB="0" distL="114300" distR="114300" simplePos="0" relativeHeight="251657214" behindDoc="0" locked="0" layoutInCell="1" allowOverlap="1" wp14:anchorId="7F16C29F" wp14:editId="27353D25">
                 <wp:simplePos x="0" y="0"/>
                 <wp:positionH relativeFrom="page">
                   <wp:align>left</wp:align>
@@ -73,14 +73,13 @@
           </mc:Choice>
           <mc:Fallback>
             <w:pict>
-              <v:rect w14:anchorId="33C44BB6" id="Rectangle 8" o:spid="_x0000_s1026" style="position:absolute;margin-left:0;margin-top:-1in;width:612pt;height:661.4pt;z-index:251657214;visibility:visible;mso-wrap-style:square;mso-width-percent:0;mso-height-percent:0;mso-wrap-distance-left:9pt;mso-wrap-distance-top:0;mso-wrap-distance-right:9pt;mso-wrap-distance-bottom:0;mso-position-horizontal:left;mso-position-horizontal-relative:page;mso-position-vertical:absolute;mso-position-vertical-relative:text;mso-width-percent:0;mso-height-percent:0;mso-width-relative:margin;mso-height-relative:margin;v-text-anchor:middle" o:gfxdata="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" fillcolor="black [3200]" strokecolor="black [1600]" strokeweight="1pt">
+              <v:rect w14:anchorId="5D9F799D" id="Rectangle 8" o:spid="_x0000_s1026" style="position:absolute;margin-left:0;margin-top:-1in;width:612pt;height:661.4pt;z-index:251657214;visibility:visible;mso-wrap-style:square;mso-width-percent:0;mso-height-percent:0;mso-wrap-distance-left:9pt;mso-wrap-distance-top:0;mso-wrap-distance-right:9pt;mso-wrap-distance-bottom:0;mso-position-horizontal:left;mso-position-horizontal-relative:page;mso-position-vertical:absolute;mso-position-vertical-relative:text;mso-width-percent:0;mso-height-percent:0;mso-width-relative:margin;mso-height-relative:margin;v-text-anchor:middle" o:gfxdata="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" fillcolor="black [3200]" strokecolor="black [1600]" strokeweight="1pt">
                 <w10:wrap anchorx="page"/>
               </v:rect>
             </w:pict>
           </mc:Fallback>
         </mc:AlternateContent>
       </w:r>
-      <w:bookmarkEnd w:id="0"/>
       <w:r>
         <w:rPr>
           <w:noProof/>
@@ -88,7 +87,7 @@
         <mc:AlternateContent>
           <mc:Choice Requires="wps">
             <w:drawing>
-              <wp:anchor distT="0" distB="0" distL="114300" distR="114300" simplePos="0" relativeHeight="251658239" behindDoc="0" locked="0" layoutInCell="1" allowOverlap="1" wp14:anchorId="3141F71A" wp14:editId="4AB17C4F">
+              <wp:anchor distT="0" distB="0" distL="114300" distR="114300" simplePos="0" relativeHeight="251658239" behindDoc="0" locked="0" layoutInCell="1" allowOverlap="1" wp14:anchorId="69284B86" wp14:editId="49E63AEE">
                 <wp:simplePos x="0" y="0"/>
                 <wp:positionH relativeFrom="margin">
                   <wp:posOffset>1169581</wp:posOffset>
@@ -159,7 +158,7 @@
           </mc:Choice>
           <mc:Fallback>
             <w:pict>
-              <v:shape w14:anchorId="7F6E5C3E" id="Trapezoid 3" o:spid="_x0000_s1026" style="position:absolute;margin-left:92.1pt;margin-top:341.6pt;width:322.35pt;height:122.2pt;z-index:251658239;visibility:visible;mso-wrap-style:square;mso-width-percent:0;mso-height-percent:0;mso-wrap-distance-left:9pt;mso-wrap-distance-top:0;mso-wrap-distance-right:9pt;mso-wrap-distance-bottom:0;mso-position-horizontal:absolute;mso-position-horizontal-relative:margin;mso-position-vertical:absolute;mso-position-vertical-relative:text;mso-width-percent:0;mso-height-percent:0;mso-width-relative:margin;mso-height-relative:margin;v-text-anchor:middle" coordsize="4093535,1551925" o:gfxdata="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" path="m,1551925l387981,,3705554,r387981,1551925l,1551925xe" fillcolor="#5a5a5a [2109]" stroked="f" strokeweight="1pt">
+              <v:shape w14:anchorId="3CB0FA68" id="Trapezoid 3" o:spid="_x0000_s1026" style="position:absolute;margin-left:92.1pt;margin-top:341.6pt;width:322.35pt;height:122.2pt;z-index:251658239;visibility:visible;mso-wrap-style:square;mso-width-percent:0;mso-height-percent:0;mso-wrap-distance-left:9pt;mso-wrap-distance-top:0;mso-wrap-distance-right:9pt;mso-wrap-distance-bottom:0;mso-position-horizontal:absolute;mso-position-horizontal-relative:margin;mso-position-vertical:absolute;mso-position-vertical-relative:text;mso-width-percent:0;mso-height-percent:0;mso-width-relative:margin;mso-height-relative:margin;v-text-anchor:middle" coordsize="4093535,1551925" o:gfxdata="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" path="m,1551925l387981,,3705554,r387981,1551925l,1551925xe" fillcolor="#5a5a5a [2109]" stroked="f" strokeweight="1pt">
                 <v:stroke joinstyle="miter"/>
                 <v:path arrowok="t" o:connecttype="custom" o:connectlocs="0,1551925;387981,0;3705554,0;4093535,1551925;0,1551925" o:connectangles="0,0,0,0,0"/>
                 <w10:wrap anchorx="margin"/>
@@ -175,7 +174,105 @@
         <mc:AlternateContent>
           <mc:Choice Requires="wps">
             <w:drawing>
-              <wp:anchor distT="0" distB="0" distL="114300" distR="114300" simplePos="0" relativeHeight="251662336" behindDoc="0" locked="0" layoutInCell="1" allowOverlap="1" wp14:anchorId="6B940AE2" wp14:editId="297278BD">
+              <wp:anchor distT="0" distB="0" distL="114300" distR="114300" simplePos="0" relativeHeight="251659264" behindDoc="0" locked="0" layoutInCell="1" allowOverlap="1" wp14:anchorId="25CB6D42" wp14:editId="082B4FC7">
+                <wp:simplePos x="0" y="0"/>
+                <wp:positionH relativeFrom="column">
+                  <wp:posOffset>584791</wp:posOffset>
+                </wp:positionH>
+                <wp:positionV relativeFrom="paragraph">
+                  <wp:posOffset>-106326</wp:posOffset>
+                </wp:positionV>
+                <wp:extent cx="5263116" cy="5050466"/>
+                <wp:effectExtent l="0" t="0" r="0" b="0"/>
+                <wp:wrapNone/>
+                <wp:docPr id="1" name="Oval 1"/>
+                <wp:cNvGraphicFramePr/>
+                <a:graphic xmlns:a="http://schemas.openxmlformats.org/drawingml/2006/main">
+                  <a:graphicData uri="http://schemas.microsoft.com/office/word/2010/wordprocessingShape">
+                    <wps:wsp>
+                      <wps:cNvSpPr/>
+                      <wps:spPr>
+                        <a:xfrm>
+                          <a:off x="0" y="0"/>
+                          <a:ext cx="5263116" cy="5050466"/>
+                        </a:xfrm>
+                        <a:prstGeom prst="ellipse">
+                          <a:avLst/>
+                        </a:prstGeom>
+                        <a:gradFill flip="none" rotWithShape="1">
+                          <a:gsLst>
+                            <a:gs pos="0">
+                              <a:schemeClr val="accent1">
+                                <a:lumMod val="5000"/>
+                                <a:lumOff val="95000"/>
+                              </a:schemeClr>
+                            </a:gs>
+                            <a:gs pos="74000">
+                              <a:srgbClr val="D6C1FF"/>
+                            </a:gs>
+                            <a:gs pos="83000">
+                              <a:srgbClr val="D6C1FF"/>
+                            </a:gs>
+                            <a:gs pos="100000">
+                              <a:srgbClr val="BEA9F9">
+                                <a:lumMod val="90000"/>
+                                <a:lumOff val="10000"/>
+                              </a:srgbClr>
+                            </a:gs>
+                          </a:gsLst>
+                          <a:lin ang="2700000" scaled="1"/>
+                          <a:tileRect/>
+                        </a:gradFill>
+                        <a:ln>
+                          <a:noFill/>
+                        </a:ln>
+                      </wps:spPr>
+                      <wps:style>
+                        <a:lnRef idx="2">
+                          <a:schemeClr val="accent1">
+                            <a:shade val="50000"/>
+                          </a:schemeClr>
+                        </a:lnRef>
+                        <a:fillRef idx="1">
+                          <a:schemeClr val="accent1"/>
+                        </a:fillRef>
+                        <a:effectRef idx="0">
+                          <a:schemeClr val="accent1"/>
+                        </a:effectRef>
+                        <a:fontRef idx="minor">
+                          <a:schemeClr val="lt1"/>
+                        </a:fontRef>
+                      </wps:style>
+                      <wps:bodyPr rot="0" spcFirstLastPara="0" vertOverflow="overflow" horzOverflow="overflow" vert="horz" wrap="square" lIns="91440" tIns="45720" rIns="91440" bIns="45720" numCol="1" spcCol="0" rtlCol="0" fromWordArt="0" anchor="ctr" anchorCtr="0" forceAA="0" compatLnSpc="1">
+                        <a:prstTxWarp prst="textNoShape">
+                          <a:avLst/>
+                        </a:prstTxWarp>
+                        <a:noAutofit/>
+                      </wps:bodyPr>
+                    </wps:wsp>
+                  </a:graphicData>
+                </a:graphic>
+              </wp:anchor>
+            </w:drawing>
+          </mc:Choice>
+          <mc:Fallback>
+            <w:pict>
+              <v:oval w14:anchorId="2D4B9B0E" id="Oval 1" o:spid="_x0000_s1026" style="position:absolute;margin-left:46.05pt;margin-top:-8.35pt;width:414.4pt;height:397.65pt;z-index:251659264;visibility:visible;mso-wrap-style:square;mso-wrap-distance-left:9pt;mso-wrap-distance-top:0;mso-wrap-distance-right:9pt;mso-wrap-distance-bottom:0;mso-position-horizontal:absolute;mso-position-horizontal-relative:text;mso-position-vertical:absolute;mso-position-vertical-relative:text;v-text-anchor:middle" o:gfxdata="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" fillcolor="#f7fafd [180]" stroked="f" strokeweight="1pt">
+                <v:fill color2="#c4b2fa" rotate="t" angle="45" colors="0 #f7fafd;48497f #d6c1ff;54395f #d6c1ff;1 #c4b2fa" focus="100%" type="gradient"/>
+                <v:stroke joinstyle="miter"/>
+              </v:oval>
+            </w:pict>
+          </mc:Fallback>
+        </mc:AlternateContent>
+      </w:r>
+      <w:r>
+        <w:rPr>
+          <w:noProof/>
+        </w:rPr>
+        <mc:AlternateContent>
+          <mc:Choice Requires="wps">
+            <w:drawing>
+              <wp:anchor distT="0" distB="0" distL="114300" distR="114300" simplePos="0" relativeHeight="251662336" behindDoc="0" locked="0" layoutInCell="1" allowOverlap="1" wp14:anchorId="206FA1D7" wp14:editId="75A085BA">
                 <wp:simplePos x="0" y="0"/>
                 <wp:positionH relativeFrom="column">
                   <wp:posOffset>4358920</wp:posOffset>
@@ -201,7 +298,10 @@
                           <a:avLst/>
                         </a:prstGeom>
                         <a:solidFill>
-                          <a:srgbClr val="FFFAEB"/>
+                          <a:schemeClr val="accent4">
+                            <a:lumMod val="20000"/>
+                            <a:lumOff val="80000"/>
+                          </a:schemeClr>
                         </a:solidFill>
                         <a:ln>
                           <a:noFill/>
@@ -243,7 +343,7 @@
           </mc:Choice>
           <mc:Fallback>
             <w:pict>
-              <v:shapetype w14:anchorId="07F6B6E1" id="_x0000_t187" coordsize="21600,21600" o:spt="187" adj="8100" path="m21600,10800l@2@3,10800,0@3@3,,10800@3@2,10800,21600@2@2xe">
+              <v:shapetype w14:anchorId="1676281D" id="_x0000_t187" coordsize="21600,21600" o:spt="187" adj="8100" path="m21600,10800l@2@3,10800,0@3@3,,10800@3@2,10800,21600@2@2xe">
                 <v:stroke joinstyle="miter"/>
                 <v:formulas>
                   <v:f eqn="sum 10800 0 #0"/>
@@ -256,7 +356,7 @@
                   <v:h position="#0,center" xrange="0,10800"/>
                 </v:handles>
               </v:shapetype>
-              <v:shape id="4-Point Star 7" o:spid="_x0000_s1026" type="#_x0000_t187" style="position:absolute;margin-left:343.2pt;margin-top:62.75pt;width:52.75pt;height:42.65pt;z-index:251662336;visibility:visible;mso-wrap-style:square;mso-width-percent:0;mso-height-percent:0;mso-wrap-distance-left:9pt;mso-wrap-distance-top:0;mso-wrap-distance-right:9pt;mso-wrap-distance-bottom:0;mso-position-horizontal:absolute;mso-position-horizontal-relative:text;mso-position-vertical:absolute;mso-position-vertical-relative:text;mso-width-percent:0;mso-height-percent:0;mso-width-relative:margin;mso-height-relative:margin;v-text-anchor:middle" o:gfxdata="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" fillcolor="#fffaeb" stroked="f" strokeweight="1pt"/>
+              <v:shape id="4-Point Star 7" o:spid="_x0000_s1026" type="#_x0000_t187" style="position:absolute;margin-left:343.2pt;margin-top:62.75pt;width:52.75pt;height:42.65pt;z-index:251662336;visibility:visible;mso-wrap-style:square;mso-width-percent:0;mso-height-percent:0;mso-wrap-distance-left:9pt;mso-wrap-distance-top:0;mso-wrap-distance-right:9pt;mso-wrap-distance-bottom:0;mso-position-horizontal:absolute;mso-position-horizontal-relative:text;mso-position-vertical:absolute;mso-position-vertical-relative:text;mso-width-percent:0;mso-height-percent:0;mso-width-relative:margin;mso-height-relative:margin;v-text-anchor:middle" o:gfxdata="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" fillcolor="#fff2cc [663]" stroked="f" strokeweight="1pt"/>
             </w:pict>
           </mc:Fallback>
         </mc:AlternateContent>
@@ -268,7 +368,7 @@
         <mc:AlternateContent>
           <mc:Choice Requires="wps">
             <w:drawing>
-              <wp:anchor distT="0" distB="0" distL="114300" distR="114300" simplePos="0" relativeHeight="251660288" behindDoc="0" locked="0" layoutInCell="1" allowOverlap="1" wp14:anchorId="278EAF39" wp14:editId="27E4D8E7">
+              <wp:anchor distT="0" distB="0" distL="114300" distR="114300" simplePos="0" relativeHeight="251660288" behindDoc="0" locked="0" layoutInCell="1" allowOverlap="1" wp14:anchorId="2A371B7F" wp14:editId="1F269268">
                 <wp:simplePos x="0" y="0"/>
                 <wp:positionH relativeFrom="column">
                   <wp:posOffset>3752466</wp:posOffset>
@@ -294,7 +394,10 @@
                           <a:avLst/>
                         </a:prstGeom>
                         <a:solidFill>
-                          <a:srgbClr val="FFFAEB"/>
+                          <a:schemeClr val="accent4">
+                            <a:lumMod val="20000"/>
+                            <a:lumOff val="80000"/>
+                          </a:schemeClr>
                         </a:solidFill>
                         <a:ln>
                           <a:noFill/>
@@ -330,107 +433,48 @@
           </mc:Choice>
           <mc:Fallback>
             <w:pict>
-              <v:shape w14:anchorId="30A72FAC" id="4-Point Star 4" o:spid="_x0000_s1026" type="#_x0000_t187" style="position:absolute;margin-left:295.45pt;margin-top:9.15pt;width:75.35pt;height:77pt;z-index:251660288;visibility:visible;mso-wrap-style:square;mso-wrap-distance-left:9pt;mso-wrap-distance-top:0;mso-wrap-distance-right:9pt;mso-wrap-distance-bottom:0;mso-position-horizontal:absolute;mso-position-horizontal-relative:text;mso-position-vertical:absolute;mso-position-vertical-relative:text;v-text-anchor:middle" o:gfxdata="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" fillcolor="#fffaeb" stroked="f" strokeweight="1pt"/>
+              <v:shape w14:anchorId="0B33277D" id="4-Point Star 4" o:spid="_x0000_s1026" type="#_x0000_t187" style="position:absolute;margin-left:295.45pt;margin-top:9.15pt;width:75.35pt;height:77pt;z-index:251660288;visibility:visible;mso-wrap-style:square;mso-wrap-distance-left:9pt;mso-wrap-distance-top:0;mso-wrap-distance-right:9pt;mso-wrap-distance-bottom:0;mso-position-horizontal:absolute;mso-position-horizontal-relative:text;mso-position-vertical:absolute;mso-position-vertical-relative:text;v-text-anchor:middle" o:gfxdata="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" fillcolor="#fff2cc [663]" stroked="f" strokeweight="1pt"/>
             </w:pict>
           </mc:Fallback>
         </mc:AlternateContent>
       </w:r>
+      <w:bookmarkEnd w:id="0"/>
+    </w:p>
+    <w:p/>
+    <w:p/>
+    <w:p/>
+    <w:p/>
+    <w:p/>
+    <w:p/>
+    <w:p/>
+    <w:p/>
+    <w:p/>
+    <w:p/>
+    <w:p/>
+    <w:p/>
+    <w:p/>
+    <w:p/>
+    <w:p/>
+    <w:p/>
+    <w:p/>
+    <w:p/>
+    <w:p/>
+    <w:p/>
+    <w:p/>
+    <w:p/>
+    <w:p/>
+    <w:p/>
+    <w:p/>
+    <w:p/>
+    <w:p>
+      <w:pPr>
+        <w:tabs>
+          <w:tab w:val="left" w:pos="1892"/>
+        </w:tabs>
+      </w:pPr>
       <w:r>
-        <w:rPr>
-          <w:noProof/>
-        </w:rPr>
-        <mc:AlternateContent>
-          <mc:Choice Requires="wps">
-            <w:drawing>
-              <wp:anchor distT="0" distB="0" distL="114300" distR="114300" simplePos="0" relativeHeight="251659264" behindDoc="0" locked="0" layoutInCell="1" allowOverlap="1">
-                <wp:simplePos x="0" y="0"/>
-                <wp:positionH relativeFrom="column">
-                  <wp:posOffset>584791</wp:posOffset>
-                </wp:positionH>
-                <wp:positionV relativeFrom="paragraph">
-                  <wp:posOffset>-106326</wp:posOffset>
-                </wp:positionV>
-                <wp:extent cx="5263116" cy="5050466"/>
-                <wp:effectExtent l="0" t="0" r="0" b="0"/>
-                <wp:wrapNone/>
-                <wp:docPr id="1" name="Oval 1"/>
-                <wp:cNvGraphicFramePr/>
-                <a:graphic xmlns:a="http://schemas.openxmlformats.org/drawingml/2006/main">
-                  <a:graphicData uri="http://schemas.microsoft.com/office/word/2010/wordprocessingShape">
-                    <wps:wsp>
-                      <wps:cNvSpPr/>
-                      <wps:spPr>
-                        <a:xfrm>
-                          <a:off x="0" y="0"/>
-                          <a:ext cx="5263116" cy="5050466"/>
-                        </a:xfrm>
-                        <a:prstGeom prst="ellipse">
-                          <a:avLst/>
-                        </a:prstGeom>
-                        <a:gradFill>
-                          <a:gsLst>
-                            <a:gs pos="0">
-                              <a:schemeClr val="accent1">
-                                <a:lumMod val="5000"/>
-                                <a:lumOff val="95000"/>
-                              </a:schemeClr>
-                            </a:gs>
-                            <a:gs pos="74000">
-                              <a:srgbClr val="D6C1FF"/>
-                            </a:gs>
-                            <a:gs pos="83000">
-                              <a:srgbClr val="D6C1FF"/>
-                            </a:gs>
-                            <a:gs pos="100000">
-                              <a:srgbClr val="BEA9F9">
-                                <a:lumMod val="90000"/>
-                                <a:lumOff val="10000"/>
-                              </a:srgbClr>
-                            </a:gs>
-                          </a:gsLst>
-                          <a:lin ang="5400000" scaled="1"/>
-                        </a:gradFill>
-                        <a:ln>
-                          <a:noFill/>
-                        </a:ln>
-                      </wps:spPr>
-                      <wps:style>
-                        <a:lnRef idx="2">
-                          <a:schemeClr val="accent1">
-                            <a:shade val="50000"/>
-                          </a:schemeClr>
-                        </a:lnRef>
-                        <a:fillRef idx="1">
-                          <a:schemeClr val="accent1"/>
-                        </a:fillRef>
-                        <a:effectRef idx="0">
-                          <a:schemeClr val="accent1"/>
-                        </a:effectRef>
-                        <a:fontRef idx="minor">
-                          <a:schemeClr val="lt1"/>
-                        </a:fontRef>
-                      </wps:style>
-                      <wps:bodyPr rot="0" spcFirstLastPara="0" vertOverflow="overflow" horzOverflow="overflow" vert="horz" wrap="square" lIns="91440" tIns="45720" rIns="91440" bIns="45720" numCol="1" spcCol="0" rtlCol="0" fromWordArt="0" anchor="ctr" anchorCtr="0" forceAA="0" compatLnSpc="1">
-                        <a:prstTxWarp prst="textNoShape">
-                          <a:avLst/>
-                        </a:prstTxWarp>
-                        <a:noAutofit/>
-                      </wps:bodyPr>
-                    </wps:wsp>
-                  </a:graphicData>
-                </a:graphic>
-              </wp:anchor>
-            </w:drawing>
-          </mc:Choice>
-          <mc:Fallback>
-            <w:pict>
-              <v:oval w14:anchorId="43046DDC" id="Oval 1" o:spid="_x0000_s1026" style="position:absolute;margin-left:46.05pt;margin-top:-8.35pt;width:414.4pt;height:397.65pt;z-index:251659264;visibility:visible;mso-wrap-style:square;mso-wrap-distance-left:9pt;mso-wrap-distance-top:0;mso-wrap-distance-right:9pt;mso-wrap-distance-bottom:0;mso-position-horizontal:absolute;mso-position-horizontal-relative:text;mso-position-vertical:absolute;mso-position-vertical-relative:text;v-text-anchor:middle" o:gfxdata="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" fillcolor="#f7fafd [180]" stroked="f" strokeweight="1pt">
-                <v:fill color2="#c4b2fa" colors="0 #f7fafd;48497f #d6c1ff;54395f #d6c1ff;1 #c4b2fa" focus="100%" type="gradient"/>
-                <v:stroke joinstyle="miter"/>
-              </v:oval>
-            </w:pict>
-          </mc:Fallback>
-        </mc:AlternateContent>
+        <w:tab/>
+        <w:t>f</w:t>
       </w:r>
     </w:p>
     <w:sectPr>
@@ -441,6 +485,56 @@
     </w:sectPr>
   </w:body>
 </w:document>
+</file>
+
+<file path=word/endnotes.xml><?xml version="1.0" encoding="utf-8"?>
+<w:endnotes xmlns:wpc="http://schemas.microsoft.com/office/word/2010/wordprocessingCanvas" xmlns:cx="http://schemas.microsoft.com/office/drawing/2014/chartex" xmlns:mc="http://schemas.openxmlformats.org/markup-compatibility/2006" xmlns:o="urn:schemas-microsoft-com:office:office" xmlns:r="http://schemas.openxmlformats.org/officeDocument/2006/relationships" xmlns:m="http://schemas.openxmlformats.org/officeDocument/2006/math" xmlns:v="urn:schemas-microsoft-com:vml" xmlns:wp14="http://schemas.microsoft.com/office/word/2010/wordprocessingDrawing" xmlns:wp="http://schemas.openxmlformats.org/drawingml/2006/wordprocessingDrawing" xmlns:w10="urn:schemas-microsoft-com:office:word" xmlns:w="http://schemas.openxmlformats.org/wordprocessingml/2006/main" xmlns:w14="http://schemas.microsoft.com/office/word/2010/wordml" xmlns:w15="http://schemas.microsoft.com/office/word/2012/wordml" xmlns:w16se="http://schemas.microsoft.com/office/word/2015/wordml/symex" xmlns:wpg="http://schemas.microsoft.com/office/word/2010/wordprocessingGroup" xmlns:wpi="http://schemas.microsoft.com/office/word/2010/wordprocessingInk" xmlns:wne="http://schemas.microsoft.com/office/word/2006/wordml" xmlns:wps="http://schemas.microsoft.com/office/word/2010/wordprocessingShape" mc:Ignorable="w14 w15 w16se wp14">
+  <w:endnote w:type="separator" w:id="-1">
+    <w:p>
+      <w:pPr>
+        <w:spacing w:after="0" w:line="240" w:lineRule="auto"/>
+      </w:pPr>
+      <w:r>
+        <w:separator/>
+      </w:r>
+    </w:p>
+  </w:endnote>
+  <w:endnote w:type="continuationSeparator" w:id="0">
+    <w:p>
+      <w:pPr>
+        <w:spacing w:after="0" w:line="240" w:lineRule="auto"/>
+      </w:pPr>
+      <w:r>
+        <w:continuationSeparator/>
+      </w:r>
+    </w:p>
+  </w:endnote>
+</w:endnotes>
+</file>
+
+<file path=word/footnotes.xml><?xml version="1.0" encoding="utf-8"?>
+<w:footnotes xmlns:wpc="http://schemas.microsoft.com/office/word/2010/wordprocessingCanvas" xmlns:cx="http://schemas.microsoft.com/office/drawing/2014/chartex" xmlns:mc="http://schemas.openxmlformats.org/markup-compatibility/2006" xmlns:o="urn:schemas-microsoft-com:office:office" xmlns:r="http://schemas.openxmlformats.org/officeDocument/2006/relationships" xmlns:m="http://schemas.openxmlformats.org/officeDocument/2006/math" xmlns:v="urn:schemas-microsoft-com:vml" xmlns:wp14="http://schemas.microsoft.com/office/word/2010/wordprocessingDrawing" xmlns:wp="http://schemas.openxmlformats.org/drawingml/2006/wordprocessingDrawing" xmlns:w10="urn:schemas-microsoft-com:office:word" xmlns:w="http://schemas.openxmlformats.org/wordprocessingml/2006/main" xmlns:w14="http://schemas.microsoft.com/office/word/2010/wordml" xmlns:w15="http://schemas.microsoft.com/office/word/2012/wordml" xmlns:w16se="http://schemas.microsoft.com/office/word/2015/wordml/symex" xmlns:wpg="http://schemas.microsoft.com/office/word/2010/wordprocessingGroup" xmlns:wpi="http://schemas.microsoft.com/office/word/2010/wordprocessingInk" xmlns:wne="http://schemas.microsoft.com/office/word/2006/wordml" xmlns:wps="http://schemas.microsoft.com/office/word/2010/wordprocessingShape" mc:Ignorable="w14 w15 w16se wp14">
+  <w:footnote w:type="separator" w:id="-1">
+    <w:p>
+      <w:pPr>
+        <w:spacing w:after="0" w:line="240" w:lineRule="auto"/>
+      </w:pPr>
+      <w:r>
+        <w:separator/>
+      </w:r>
+    </w:p>
+  </w:footnote>
+  <w:footnote w:type="continuationSeparator" w:id="0">
+    <w:p>
+      <w:pPr>
+        <w:spacing w:after="0" w:line="240" w:lineRule="auto"/>
+      </w:pPr>
+      <w:r>
+        <w:continuationSeparator/>
+      </w:r>
+    </w:p>
+  </w:footnote>
+</w:footnotes>
 </file>
 
 <file path=word/styles.xml><?xml version="1.0" encoding="utf-8"?>
@@ -864,6 +958,50 @@
     <w:semiHidden/>
     <w:unhideWhenUsed/>
   </w:style>
+  <w:style w:type="paragraph" w:styleId="Header">
+    <w:name w:val="header"/>
+    <w:basedOn w:val="Normal"/>
+    <w:link w:val="HeaderChar"/>
+    <w:uiPriority w:val="99"/>
+    <w:unhideWhenUsed/>
+    <w:rsid w:val="00316F8D"/>
+    <w:pPr>
+      <w:tabs>
+        <w:tab w:val="center" w:pos="4680"/>
+        <w:tab w:val="right" w:pos="9360"/>
+      </w:tabs>
+      <w:spacing w:after="0" w:line="240" w:lineRule="auto"/>
+    </w:pPr>
+  </w:style>
+  <w:style w:type="character" w:customStyle="1" w:styleId="HeaderChar">
+    <w:name w:val="Header Char"/>
+    <w:basedOn w:val="DefaultParagraphFont"/>
+    <w:link w:val="Header"/>
+    <w:uiPriority w:val="99"/>
+    <w:rsid w:val="00316F8D"/>
+  </w:style>
+  <w:style w:type="paragraph" w:styleId="Footer">
+    <w:name w:val="footer"/>
+    <w:basedOn w:val="Normal"/>
+    <w:link w:val="FooterChar"/>
+    <w:uiPriority w:val="99"/>
+    <w:unhideWhenUsed/>
+    <w:rsid w:val="00316F8D"/>
+    <w:pPr>
+      <w:tabs>
+        <w:tab w:val="center" w:pos="4680"/>
+        <w:tab w:val="right" w:pos="9360"/>
+      </w:tabs>
+      <w:spacing w:after="0" w:line="240" w:lineRule="auto"/>
+    </w:pPr>
+  </w:style>
+  <w:style w:type="character" w:customStyle="1" w:styleId="FooterChar">
+    <w:name w:val="Footer Char"/>
+    <w:basedOn w:val="DefaultParagraphFont"/>
+    <w:link w:val="Footer"/>
+    <w:uiPriority w:val="99"/>
+    <w:rsid w:val="00316F8D"/>
+  </w:style>
 </w:styles>
 </file>
 

</xml_diff>